<commit_message>
added image and table to document conversions
</commit_message>
<xml_diff>
--- a/only-when-i-dance.docx
+++ b/only-when-i-dance.docx
@@ -24,6 +24,61 @@
     </w:p>
     <w:p>
       <w:pPr>
+        <w:pStyle w:val="FigureWithCaption"/>
+      </w:pPr>
+      <w:r>
+        <w:drawing>
+          <wp:inline>
+            <wp:extent cx="2400300" cy="3378200"/>
+            <wp:effectExtent b="0" l="0" r="0" t="0"/>
+            <wp:docPr descr="Only When I Dance" id="1" name="Picture"/>
+            <a:graphic>
+              <a:graphicData uri="http://schemas.openxmlformats.org/drawingml/2006/picture">
+                <pic:pic>
+                  <pic:nvPicPr>
+                    <pic:cNvPr descr="images/OWID.jpg" id="0" name="Picture"/>
+                    <pic:cNvPicPr>
+                      <a:picLocks noChangeArrowheads="1" noChangeAspect="1"/>
+                    </pic:cNvPicPr>
+                  </pic:nvPicPr>
+                  <pic:blipFill>
+                    <a:blip r:embed="rId23"/>
+                    <a:stretch>
+                      <a:fillRect/>
+                    </a:stretch>
+                  </pic:blipFill>
+                  <pic:spPr bwMode="auto">
+                    <a:xfrm>
+                      <a:off x="0" y="0"/>
+                      <a:ext cx="2400300" cy="3378200"/>
+                    </a:xfrm>
+                    <a:prstGeom prst="rect">
+                      <a:avLst/>
+                    </a:prstGeom>
+                    <a:noFill/>
+                    <a:ln w="9525">
+                      <a:noFill/>
+                      <a:headEnd/>
+                      <a:tailEnd/>
+                    </a:ln>
+                  </pic:spPr>
+                </pic:pic>
+              </a:graphicData>
+            </a:graphic>
+          </wp:inline>
+        </w:drawing>
+      </w:r>
+    </w:p>
+    <w:p>
+      <w:pPr>
+        <w:pStyle w:val="ImageCaption"/>
+      </w:pPr>
+      <w:r>
+        <w:t xml:space="preserve">Only When I Dance</w:t>
+      </w:r>
+    </w:p>
+    <w:p>
+      <w:pPr>
         <w:pStyle w:val="Compact"/>
         <w:numPr>
           <w:numId w:val="1001"/>
@@ -165,6 +220,9 @@
       <w:r>
         <w:t xml:space="preserve">as características físicas destas pessoas, personalidade e quais são os objetivos pessoais e profissionais. Que facilidades ou dificuldades enfrentam e o que fazem para vencê-las.</w:t>
       </w:r>
+      <w:r>
+        <w:br w:type="textWrapping"/>
+      </w:r>
     </w:p>
     <w:p>
       <w:pPr>
@@ -231,7 +289,13 @@
         </w:numPr>
       </w:pPr>
       <w:r>
-        <w:t xml:space="preserve">De onde são estas pessoas? Todos eles são do Brasil e moram no Rio de Janeiro.</w:t>
+        <w:t xml:space="preserve">De onde são estas pessoas?</w:t>
+      </w:r>
+      <w:r>
+        <w:br w:type="textWrapping"/>
+      </w:r>
+      <w:r>
+        <w:t xml:space="preserve">Todos eles são do Brasil e moram no Rio de Janeiro.</w:t>
       </w:r>
     </w:p>
     <w:p>
@@ -242,7 +306,13 @@
         </w:numPr>
       </w:pPr>
       <w:r>
-        <w:t xml:space="preserve">Aonde vivem, o que fazem? Aonde trabalham e qual o nivel sócio ecônomico destas pessoas? Moram no Rio de Janeiro, Irlan e Isabela são dançarinos, eles dois e o pai do Irlan são pobres, Mariza Estrella é rica e é professora de dança.</w:t>
+        <w:t xml:space="preserve">Aonde vivem, o que fazem? Aonde trabalham e qual o nivel sócio ecônomico destas pessoas?</w:t>
+      </w:r>
+      <w:r>
+        <w:br w:type="textWrapping"/>
+      </w:r>
+      <w:r>
+        <w:t xml:space="preserve">Moram no Rio de Janeiro, Irlan e Isabela são dançarinos, eles dois e o pai do Irlan são pobres, Mariza Estrella é rica e é professora de dança.</w:t>
       </w:r>
     </w:p>
     <w:p>
@@ -265,7 +335,13 @@
         <w:t xml:space="preserve">Irlan</w:t>
       </w:r>
       <w:r>
-        <w:t xml:space="preserve">? Como é a família dele? Sua casa é pequena, mas ele e sua família têm o suficiente para sobreviver, so são ele e seus pais.</w:t>
+        <w:t xml:space="preserve">? Como é a família dele?</w:t>
+      </w:r>
+      <w:r>
+        <w:br w:type="textWrapping"/>
+      </w:r>
+      <w:r>
+        <w:t xml:space="preserve">Sua casa é pequena, mas ele e sua família têm o suficiente para sobreviver, so são ele e seus pais.</w:t>
       </w:r>
     </w:p>
     <w:p>
@@ -288,7 +364,13 @@
         <w:t xml:space="preserve">Isabela</w:t>
       </w:r>
       <w:r>
-        <w:t xml:space="preserve">? Como é a família de Isabela? Sua família é muito pobre, a sua casa é pequena, eles têm que tomar empréstimos para apoiar sua dança.</w:t>
+        <w:t xml:space="preserve">? Como é a família de Isabela?</w:t>
+      </w:r>
+      <w:r>
+        <w:br w:type="textWrapping"/>
+      </w:r>
+      <w:r>
+        <w:t xml:space="preserve">Sua família é muito pobre, a sua casa é pequena, eles têm que tomar empréstimos para apoiar sua dança.</w:t>
       </w:r>
     </w:p>
     <w:p>
@@ -299,7 +381,13 @@
         </w:numPr>
       </w:pPr>
       <w:r>
-        <w:t xml:space="preserve">Qual é o tipo de alimentação adequado para os jovens profissionais no documentário. Eles têm que comer saudável, como frutas e vegetais. Eles não podem comer coisas açucarados, como doces e refrigerantes</w:t>
+        <w:t xml:space="preserve">Qual é o tipo de alimentação adequado para os jovens profissionais no documentário.</w:t>
+      </w:r>
+      <w:r>
+        <w:br w:type="textWrapping"/>
+      </w:r>
+      <w:r>
+        <w:t xml:space="preserve">Eles têm que comer saudável, como frutas e vegetais. Eles não podem comer coisas açucarados, como doces e refrigerantes</w:t>
       </w:r>
     </w:p>
     <w:p>
@@ -322,7 +410,13 @@
         <w:t xml:space="preserve">Barra Tijuca, no Rio de Janeiro</w:t>
       </w:r>
       <w:r>
-        <w:t xml:space="preserve">? É muito perigoso, há alta criminalidade e uso de drogas. pessoas que vivem lá são geralmente pobres</w:t>
+        <w:t xml:space="preserve">?</w:t>
+      </w:r>
+      <w:r>
+        <w:br w:type="textWrapping"/>
+      </w:r>
+      <w:r>
+        <w:t xml:space="preserve">É muito perigoso, há alta criminalidade e uso de drogas. pessoas que vivem lá são geralmente pobres</w:t>
       </w:r>
     </w:p>
     <w:p>
@@ -345,7 +439,13 @@
         <w:t xml:space="preserve">Complexo do Alemão</w:t>
       </w:r>
       <w:r>
-        <w:t xml:space="preserve">? É onde as pessoas de um estatuto económico mais elevado viver, é muito agradável e segura</w:t>
+        <w:t xml:space="preserve">?</w:t>
+      </w:r>
+      <w:r>
+        <w:br w:type="textWrapping"/>
+      </w:r>
+      <w:r>
+        <w:t xml:space="preserve">É onde as pessoas de um estatuto económico mais elevado viver, é muito agradável e segura</w:t>
       </w:r>
     </w:p>
     <w:p>
@@ -356,7 +456,13 @@
         </w:numPr>
       </w:pPr>
       <w:r>
-        <w:t xml:space="preserve">Aonde fica o Centro de Dança? Fica no Rio de Janeiro.</w:t>
+        <w:t xml:space="preserve">Aonde fica o Centro de Dança?</w:t>
+      </w:r>
+      <w:r>
+        <w:br w:type="textWrapping"/>
+      </w:r>
+      <w:r>
+        <w:t xml:space="preserve">Fica no Rio de Janeiro.</w:t>
       </w:r>
     </w:p>
     <w:p>
@@ -367,7 +473,13 @@
         </w:numPr>
       </w:pPr>
       <w:r>
-        <w:t xml:space="preserve">Como são as pessoas no Centro de Dança? A maioria dos estudantes de são baixa condição econômica, e todos eles têm o mesmo objetivo de ser um bailarino profissional</w:t>
+        <w:t xml:space="preserve">Como são as pessoas no Centro de Dança?</w:t>
+      </w:r>
+      <w:r>
+        <w:br w:type="textWrapping"/>
+      </w:r>
+      <w:r>
+        <w:t xml:space="preserve">A maioria dos estudantes de são baixa condição econômica, e todos eles têm o mesmo objetivo de ser um bailarino profissional</w:t>
       </w:r>
     </w:p>
     <w:p>
@@ -390,7 +502,13 @@
         <w:t xml:space="preserve">Lausanne, na Suiça</w:t>
       </w:r>
       <w:r>
-        <w:t xml:space="preserve">? Como é o clima lá? Lausanne está localizado na Europa, é muito frio e neva muito.</w:t>
+        <w:t xml:space="preserve">? Como é o clima lá?</w:t>
+      </w:r>
+      <w:r>
+        <w:br w:type="textWrapping"/>
+      </w:r>
+      <w:r>
+        <w:t xml:space="preserve">Lausanne está localizado na Europa, é muito frio e neva muito.</w:t>
       </w:r>
     </w:p>
     <w:p>
@@ -413,7 +531,13 @@
         <w:t xml:space="preserve">cidade de Nova Iorque</w:t>
       </w:r>
       <w:r>
-        <w:t xml:space="preserve">? Nova Iorque é uma cidade grande nos Estados Unidos, a maioria das pessoas aí quer ser famosas</w:t>
+        <w:t xml:space="preserve">?</w:t>
+      </w:r>
+      <w:r>
+        <w:br w:type="textWrapping"/>
+      </w:r>
+      <w:r>
+        <w:t xml:space="preserve">Nova Iorque é uma cidade grande nos Estados Unidos, a maioria das pessoas aí quer ser famosas</w:t>
       </w:r>
     </w:p>
     <w:p>
@@ -424,9 +548,132 @@
         </w:numPr>
       </w:pPr>
       <w:r>
-        <w:t xml:space="preserve">Compare a sua vida de estudante universitário, com a vida dos jovens brasileiros mostrados no documentário. A minha vida é muito diferente, é muito mais seguro para viver em Chapel Hill do que Rio. Eu vou para a escola a tempo inteiro e estou concentrada na minha educação, não a minha vida de dança.</w:t>
-      </w:r>
-    </w:p>
+        <w:t xml:space="preserve">Compare a sua vida de estudante universitário, com a vida dos jovens brasileiros mostrados no documentário.</w:t>
+      </w:r>
+      <w:r>
+        <w:br w:type="textWrapping"/>
+      </w:r>
+      <w:r>
+        <w:t xml:space="preserve">A minha vida é muito diferente, é muito mais seguro para viver em Chapel Hill do que Rio. Eu vou para a escola a tempo inteiro e estou concentrada na minha educação, não a minha vida de dança.</w:t>
+      </w:r>
+    </w:p>
+    <w:p>
+      <w:pPr>
+        <w:pStyle w:val="TableCaption"/>
+      </w:pPr>
+      <w:r>
+        <w:t xml:space="preserve">film festivals where "Only When I Dance" has been shown</w:t>
+      </w:r>
+    </w:p>
+    <w:tbl>
+      <w:tblPr>
+        <w:tblStyle w:val="TableNormal"/>
+        <w:tblW w:type="pct" w:w="0.0"/>
+        <w:tblLook w:firstRow="1"/>
+        <w:tblCaption w:val="film festivals where &quot;Only When I Dance&quot; has been shown"/>
+      </w:tblPr>
+      <w:tblGrid/>
+      <w:tr>
+        <w:trPr>
+          <w:cnfStyle w:firstRow="1"/>
+        </w:trPr>
+        <w:tc>
+          <w:tcPr>
+            <w:tcBorders>
+              <w:bottom w:val="single"/>
+            </w:tcBorders>
+            <w:vAlign w:val="bottom"/>
+          </w:tcPr>
+          <w:p>
+            <w:pPr>
+              <w:pStyle w:val="Compact"/>
+              <w:jc w:val="left"/>
+            </w:pPr>
+            <w:r>
+              <w:t xml:space="preserve">Film Festival</w:t>
+            </w:r>
+          </w:p>
+        </w:tc>
+      </w:tr>
+      <w:tr>
+        <w:tc>
+          <w:p>
+            <w:pPr>
+              <w:pStyle w:val="Compact"/>
+              <w:jc w:val="left"/>
+            </w:pPr>
+            <w:r>
+              <w:t xml:space="preserve">Tribeca Film Festival</w:t>
+            </w:r>
+          </w:p>
+        </w:tc>
+      </w:tr>
+      <w:tr>
+        <w:tc>
+          <w:p>
+            <w:pPr>
+              <w:pStyle w:val="Compact"/>
+              <w:jc w:val="left"/>
+            </w:pPr>
+            <w:r>
+              <w:t xml:space="preserve">Edinburgh International Film Festival</w:t>
+            </w:r>
+          </w:p>
+        </w:tc>
+      </w:tr>
+      <w:tr>
+        <w:tc>
+          <w:p>
+            <w:pPr>
+              <w:pStyle w:val="Compact"/>
+              <w:jc w:val="left"/>
+            </w:pPr>
+            <w:r>
+              <w:t xml:space="preserve">San Francisco International DocFest</w:t>
+            </w:r>
+          </w:p>
+        </w:tc>
+      </w:tr>
+      <w:tr>
+        <w:tc>
+          <w:p>
+            <w:pPr>
+              <w:pStyle w:val="Compact"/>
+              <w:jc w:val="left"/>
+            </w:pPr>
+            <w:r>
+              <w:t xml:space="preserve">Rio Film Festival</w:t>
+            </w:r>
+          </w:p>
+        </w:tc>
+      </w:tr>
+      <w:tr>
+        <w:tc>
+          <w:p>
+            <w:pPr>
+              <w:pStyle w:val="Compact"/>
+              <w:jc w:val="left"/>
+            </w:pPr>
+            <w:r>
+              <w:t xml:space="preserve">Guadalajara Film Festival</w:t>
+            </w:r>
+          </w:p>
+        </w:tc>
+      </w:tr>
+      <w:tr>
+        <w:tc>
+          <w:p>
+            <w:pPr>
+              <w:pStyle w:val="Compact"/>
+              <w:jc w:val="left"/>
+            </w:pPr>
+            <w:r>
+              <w:t xml:space="preserve">Sheffield Doc/Fest</w:t>
+            </w:r>
+          </w:p>
+        </w:tc>
+      </w:tr>
+    </w:tbl>
     <w:sectPr/>
   </w:body>
 </w:document>
@@ -535,7 +782,7 @@
     </w:lvl>
   </w:abstractNum>
   <w:abstractNum w:abstractNumId="990">
-    <w:nsid w:val="579acaf4"/>
+    <w:nsid w:val="9d49a065"/>
     <w:multiLevelType w:val="multilevel"/>
     <w:lvl w:ilvl="0">
       <w:numFmt w:val="bullet"/>
@@ -616,7 +863,7 @@
     </w:lvl>
   </w:abstractNum>
   <w:abstractNum w:abstractNumId="99411">
-    <w:nsid w:val="f3f454cb"/>
+    <w:nsid w:val="2738c560"/>
     <w:multiLevelType w:val="multilevel"/>
     <w:lvl w:ilvl="0">
       <w:start w:val="1"/>
@@ -704,7 +951,7 @@
     </w:lvl>
   </w:abstractNum>
   <w:abstractNum w:abstractNumId="991">
-    <w:nsid w:val="88574223"/>
+    <w:nsid w:val="2fa2c885"/>
     <w:multiLevelType w:val="multilevel"/>
     <w:lvl w:ilvl="0">
       <w:numFmt w:val="bullet"/>
@@ -785,7 +1032,7 @@
     </w:lvl>
   </w:abstractNum>
   <w:abstractNum w:abstractNumId="99412">
-    <w:nsid w:val="575381d6"/>
+    <w:nsid w:val="e20b8205"/>
     <w:multiLevelType w:val="multilevel"/>
     <w:lvl w:ilvl="0">
       <w:start w:val="2"/>
@@ -873,7 +1120,7 @@
     </w:lvl>
   </w:abstractNum>
   <w:abstractNum w:abstractNumId="99413">
-    <w:nsid w:val="f3c0b5cb"/>
+    <w:nsid w:val="8d4c7d3c"/>
     <w:multiLevelType w:val="multilevel"/>
     <w:lvl w:ilvl="0">
       <w:start w:val="3"/>
@@ -961,7 +1208,7 @@
     </w:lvl>
   </w:abstractNum>
   <w:abstractNum w:abstractNumId="99414">
-    <w:nsid w:val="1fd7f84b"/>
+    <w:nsid w:val="2c9a70a3"/>
     <w:multiLevelType w:val="multilevel"/>
     <w:lvl w:ilvl="0">
       <w:start w:val="4"/>

</xml_diff>